<commit_message>
5 point is now generated
</commit_message>
<xml_diff>
--- a/sop_generated.docx
+++ b/sop_generated.docx
@@ -25,17 +25,37 @@
     </w:p>
     <w:p>
       <w:r>
-        <w:t>Целью настоящей стандартной операционной процедуры (СОП) является определение порядка эксплуатации осмометра для обеспечения точности и надежности результатов измерений. Область применения СОП включает все этапы эксплуатации осмометра, от подготовки к работе до устранения неисправностей.</w:t>
-      </w:r>
-    </w:p>
-    <w:p>
-      <w:r>
-        <w:t>Настоящая СОП применяется для всех сотрудников лабораторий, имеющих отношение к эксплуатации осмометра. Ограничения: СОП не распространяется на техническое обслуживание и ремонт осмометра.</w:t>
-      </w:r>
-    </w:p>
-    <w:p>
-      <w:r>
-        <w:t>Исключения: СОП не применяется для осмометров, используемых в полевых условиях или для измерений в агрессивных средах.</w:t>
+        <w:t>Целью настоящей стандартной операционной процедуры (СОП) является определение порядка эксплуатации осмометра в лабораторных условиях. Область применения СОП включает все лаборатории, использующие осмометр для измерения осмотического давления растворов.</w:t>
+      </w:r>
+    </w:p>
+    <w:p>
+      <w:r>
+        <w:t>СОП применяется для всех лабораторий, использующих осмометр, за исключением случаев использования в нестандартных условиях, таких как взрывоопасные или агрессивные среды.</w:t>
+      </w:r>
+    </w:p>
+    <w:p>
+      <w:r>
+        <w:t>Ограничения:</w:t>
+      </w:r>
+    </w:p>
+    <w:p>
+      <w:r>
+        <w:t>СОП не применяется для осмометров, используемых в медицинских или фармацевтических целях.</w:t>
+      </w:r>
+    </w:p>
+    <w:p>
+      <w:r>
+        <w:t>СОП не распространяется на использование осмометра в полевых условиях.</w:t>
+      </w:r>
+    </w:p>
+    <w:p>
+      <w:r>
+        <w:t>Исключения:</w:t>
+      </w:r>
+    </w:p>
+    <w:p>
+      <w:r>
+        <w:t>Использование осмометра в нестандартных условиях требует отдельной валидации и утверждения.</w:t>
       </w:r>
     </w:p>
     <w:p>
@@ -48,37 +68,52 @@
     </w:p>
     <w:p>
       <w:r>
-        <w:t>Ответственность за эксплуатацию осмометра возлагается на сотрудников лабораторий, прошедших обучение и имеющих соответствующие квалификационные документы.</w:t>
-      </w:r>
-    </w:p>
-    <w:p>
-      <w:r>
-        <w:t>Требования к квалификации и сертификации:</w:t>
-      </w:r>
-    </w:p>
-    <w:p>
-      <w:r>
-        <w:t>Сотрудники лабораторий должны иметь высшее образование в области химии, биологии или физики.</w:t>
-      </w:r>
-    </w:p>
-    <w:p>
-      <w:r>
-        <w:t>Сотрудники лабораторий должны пройти обучение по эксплуатации осмометра и иметь соответствующий сертификат.</w:t>
-      </w:r>
-    </w:p>
-    <w:p>
-      <w:r>
-        <w:t>Программа обучения и переаттестации:</w:t>
-      </w:r>
-    </w:p>
-    <w:p>
-      <w:r>
-        <w:t>Обучение проводится ежегодно.</w:t>
-      </w:r>
-    </w:p>
-    <w:p>
-      <w:r>
-        <w:t>Переаттестация проводится каждые 2 года.</w:t>
+        <w:t>Ответственность за эксплуатацию осмометра несут:</w:t>
+      </w:r>
+    </w:p>
+    <w:p>
+      <w:r>
+        <w:t>Лабораторный персонал, обученный работе с осмометром.</w:t>
+      </w:r>
+    </w:p>
+    <w:p>
+      <w:r>
+        <w:t>Руководитель лаборатории, обеспечивающий наличие необходимых ресурсов и условий для работы.</w:t>
+      </w:r>
+    </w:p>
+    <w:p>
+      <w:r>
+        <w:t>Требования к квалификации:</w:t>
+      </w:r>
+    </w:p>
+    <w:p>
+      <w:r>
+        <w:t>Лабораторный персонал должен иметь высшее образование в области химии, биологии или физики.</w:t>
+      </w:r>
+    </w:p>
+    <w:p>
+      <w:r>
+        <w:t>Лабораторный персонал должен пройти обучение по работе с осмометром и иметь соответствующий сертификат.</w:t>
+      </w:r>
+    </w:p>
+    <w:p>
+      <w:r>
+        <w:t>Программа обучения:</w:t>
+      </w:r>
+    </w:p>
+    <w:p>
+      <w:r>
+        <w:t>Теоретическое обучение по основам осмометрии.</w:t>
+      </w:r>
+    </w:p>
+    <w:p>
+      <w:r>
+        <w:t>Практическое обучение работе с осмометром.</w:t>
+      </w:r>
+    </w:p>
+    <w:p>
+      <w:r>
+        <w:t>Периодическая переаттестация (каждые 6 месяцев).</w:t>
       </w:r>
     </w:p>
     <w:p>
@@ -91,47 +126,42 @@
     </w:p>
     <w:p>
       <w:r>
-        <w:t>Идентификация конкретных опасностей:</w:t>
-      </w:r>
-    </w:p>
-    <w:p>
-      <w:r>
-        <w:t>Риск электрического удара.</w:t>
-      </w:r>
-    </w:p>
-    <w:p>
-      <w:r>
-        <w:t>Риск повреждения осмометра.</w:t>
-      </w:r>
-    </w:p>
-    <w:p>
-      <w:r>
-        <w:t>Оценка рисков:</w:t>
-      </w:r>
-    </w:p>
-    <w:p>
-      <w:r>
-        <w:t>Вероятность: высокая.</w:t>
-      </w:r>
-    </w:p>
-    <w:p>
-      <w:r>
-        <w:t>Последствия: критические.</w:t>
-      </w:r>
-    </w:p>
-    <w:p>
-      <w:r>
-        <w:t>Меры предотвращения и защиты:</w:t>
-      </w:r>
-    </w:p>
-    <w:p>
-      <w:r>
-        <w:t>Использовать средства индивидуальной защиты (СИЗ).</w:t>
-      </w:r>
-    </w:p>
-    <w:p>
-      <w:r>
-        <w:t>Обеспечить правильное заземление осмометра.</w:t>
+        <w:t>Опасности:</w:t>
+      </w:r>
+    </w:p>
+    <w:p>
+      <w:r>
+        <w:t>Электрический шок.</w:t>
+      </w:r>
+    </w:p>
+    <w:p>
+      <w:r>
+        <w:t>Повреждение оборудования.</w:t>
+      </w:r>
+    </w:p>
+    <w:p>
+      <w:r>
+        <w:t>Контаминация проб.</w:t>
+      </w:r>
+    </w:p>
+    <w:p>
+      <w:r>
+        <w:t>Меры предотвращения:</w:t>
+      </w:r>
+    </w:p>
+    <w:p>
+      <w:r>
+        <w:t>Использование защитного оборудования (перчатки, очки).</w:t>
+      </w:r>
+    </w:p>
+    <w:p>
+      <w:r>
+        <w:t>Обеспечение правильной установки и калибровки осмометра.</w:t>
+      </w:r>
+    </w:p>
+    <w:p>
+      <w:r>
+        <w:t>Соблюдение правил асептики при работе с пробами.</w:t>
       </w:r>
     </w:p>
     <w:p>
@@ -141,7 +171,32 @@
     </w:p>
     <w:p>
       <w:r>
-        <w:t>СИЗ должны быть сертифицированы и соответствовать требованиям безопасности.</w:t>
+        <w:t>Перчатки.</w:t>
+      </w:r>
+    </w:p>
+    <w:p>
+      <w:r>
+        <w:t>Очки.</w:t>
+      </w:r>
+    </w:p>
+    <w:p>
+      <w:r>
+        <w:t>Халат.</w:t>
+      </w:r>
+    </w:p>
+    <w:p>
+      <w:r>
+        <w:t>Аварийные процедуры:</w:t>
+      </w:r>
+    </w:p>
+    <w:p>
+      <w:r>
+        <w:t>В случае электрического шока вызвать скорую помощь.</w:t>
+      </w:r>
+    </w:p>
+    <w:p>
+      <w:r>
+        <w:t>В случае повреждения оборудования уведомить руководителя лаборатории.</w:t>
       </w:r>
     </w:p>
     <w:p>
@@ -154,12 +209,12 @@
     </w:p>
     <w:p>
       <w:r>
-        <w:t>Полный перечень оборудования с моделями:</w:t>
-      </w:r>
-    </w:p>
-    <w:p>
-      <w:r>
-        <w:t>Осмометр K-7400S.</w:t>
+        <w:t>Оборудование:</w:t>
+      </w:r>
+    </w:p>
+    <w:p>
+      <w:r>
+        <w:t>Осмометр K-7400S Semi-Micro Osmometer.</w:t>
       </w:r>
     </w:p>
     <w:p>
@@ -169,27 +224,47 @@
     </w:p>
     <w:p>
       <w:r>
-        <w:t>Технические характеристики и спецификации:</w:t>
-      </w:r>
-    </w:p>
-    <w:p>
-      <w:r>
-        <w:t>Диапазон измерений: 0-1000 мосм/кг.</w:t>
-      </w:r>
-    </w:p>
-    <w:p>
-      <w:r>
-        <w:t>Точность: ±1 мосм/кг.</w:t>
-      </w:r>
-    </w:p>
-    <w:p>
-      <w:r>
-        <w:t>Требования к материалам и реагентам:</w:t>
-      </w:r>
-    </w:p>
-    <w:p>
-      <w:r>
-        <w:t>Реагенты должны быть сертифицированы и соответствовать требованиям производителя осмометра.</w:t>
+        <w:t>Весы.</w:t>
+      </w:r>
+    </w:p>
+    <w:p>
+      <w:r>
+        <w:t>Технические характеристики:</w:t>
+      </w:r>
+    </w:p>
+    <w:p>
+      <w:r>
+        <w:t>Диапазон измерений: 0-2000 мОсм/кг.</w:t>
+      </w:r>
+    </w:p>
+    <w:p>
+      <w:r>
+        <w:t>Точность: ±1% от показания.</w:t>
+      </w:r>
+    </w:p>
+    <w:p>
+      <w:r>
+        <w:t>Температура работы: 15-30°C.</w:t>
+      </w:r>
+    </w:p>
+    <w:p>
+      <w:r>
+        <w:t>Материалы:</w:t>
+      </w:r>
+    </w:p>
+    <w:p>
+      <w:r>
+        <w:t>Пробирки.</w:t>
+      </w:r>
+    </w:p>
+    <w:p>
+      <w:r>
+        <w:t>Пипетки.</w:t>
+      </w:r>
+    </w:p>
+    <w:p>
+      <w:r>
+        <w:t>Реагенты.</w:t>
       </w:r>
     </w:p>
     <w:p>
@@ -197,12 +272,37 @@
         <w:pStyle w:val="2"/>
       </w:pPr>
       <w:r>
-        <w:t>5. Пошаговые процедуры</w:t>
-      </w:r>
-    </w:p>
-    <w:p>
-      <w:r>
-        <w:t>Детальная последовательность действий:</w:t>
+        <w:t>6. Контроль качества</w:t>
+      </w:r>
+    </w:p>
+    <w:p>
+      <w:r>
+        <w:t>Критерии приемки:</w:t>
+      </w:r>
+    </w:p>
+    <w:p>
+      <w:r>
+        <w:t>Показания осмометра соответствуют ожидаемым значениям.</w:t>
+      </w:r>
+    </w:p>
+    <w:p>
+      <w:r>
+        <w:t>Отклонение не превышает 2%.</w:t>
+      </w:r>
+    </w:p>
+    <w:p>
+      <w:r>
+        <w:t>Методы контроля:</w:t>
+      </w:r>
+    </w:p>
+    <w:p>
+      <w:r>
+        <w:t>Калибровка осмометра.</w:t>
+      </w:r>
+    </w:p>
+    <w:p>
+      <w:r>
+        <w:t>Контроль качества реагентов.</w:t>
       </w:r>
     </w:p>
     <w:p>
@@ -210,47 +310,52 @@
         <w:pStyle w:val="2"/>
       </w:pPr>
       <w:r>
-        <w:t>6. Контроль качества</w:t>
-      </w:r>
-    </w:p>
-    <w:p>
-      <w:r>
-        <w:t>Критерии приемки результатов:</w:t>
-      </w:r>
-    </w:p>
-    <w:p>
-      <w:r>
-        <w:t>Результаты измерений должны соответствовать ожидаемым значениям.</w:t>
-      </w:r>
-    </w:p>
-    <w:p>
-      <w:r>
-        <w:t>Методы контроля и валидации:</w:t>
-      </w:r>
-    </w:p>
-    <w:p>
-      <w:r>
-        <w:t>Контроль качества проводится ежедневно.</w:t>
-      </w:r>
-    </w:p>
-    <w:p>
-      <w:r>
-        <w:t>Валидация проводится ежегодно.</w:t>
-      </w:r>
-    </w:p>
-    <w:p>
-      <w:r>
-        <w:t>Допустимые отклонения и RSD:</w:t>
-      </w:r>
-    </w:p>
-    <w:p>
-      <w:r>
-        <w:t>Допустимое отклонение: ±2%.</w:t>
-      </w:r>
-    </w:p>
-    <w:p>
-      <w:r>
-        <w:t>RSD: 1,5%.</w:t>
+        <w:t>7. Документооборот и записи</w:t>
+      </w:r>
+    </w:p>
+    <w:p>
+      <w:r>
+        <w:t>Обязательные записи:</w:t>
+      </w:r>
+    </w:p>
+    <w:p>
+      <w:r>
+        <w:t>Журнал измерений.</w:t>
+      </w:r>
+    </w:p>
+    <w:p>
+      <w:r>
+        <w:t>Протокол калибровки.</w:t>
+      </w:r>
+    </w:p>
+    <w:p>
+      <w:r>
+        <w:t>Форматы документов:</w:t>
+      </w:r>
+    </w:p>
+    <w:p>
+      <w:r>
+        <w:t>Электронный формат.</w:t>
+      </w:r>
+    </w:p>
+    <w:p>
+      <w:r>
+        <w:t>Бумажный формат.</w:t>
+      </w:r>
+    </w:p>
+    <w:p>
+      <w:r>
+        <w:t>Сроки хранения:</w:t>
+      </w:r>
+    </w:p>
+    <w:p>
+      <w:r>
+        <w:t>5 лет для журналов измерений.</w:t>
+      </w:r>
+    </w:p>
+    <w:p>
+      <w:r>
+        <w:t>10 лет для протоколов калибровки.</w:t>
       </w:r>
     </w:p>
     <w:p>
@@ -258,42 +363,17 @@
         <w:pStyle w:val="2"/>
       </w:pPr>
       <w:r>
-        <w:t>7. Документооборот и записи</w:t>
-      </w:r>
-    </w:p>
-    <w:p>
-      <w:r>
-        <w:t>Обязательные записи и журналы:</w:t>
-      </w:r>
-    </w:p>
-    <w:p>
-      <w:r>
-        <w:t>Журнал регистрации измерений.</w:t>
-      </w:r>
-    </w:p>
-    <w:p>
-      <w:r>
-        <w:t>Журнал технического обслуживания.</w:t>
-      </w:r>
-    </w:p>
-    <w:p>
-      <w:r>
-        <w:t>Форматы документов и отчетов:</w:t>
-      </w:r>
-    </w:p>
-    <w:p>
-      <w:r>
-        <w:t>Документы должны быть оформлены в соответствии с требованиями СМК.</w:t>
-      </w:r>
-    </w:p>
-    <w:p>
-      <w:r>
-        <w:t>Сроки хранения документации:</w:t>
-      </w:r>
-    </w:p>
-    <w:p>
-      <w:r>
-        <w:t>Документация хранится в течение 5 лет.</w:t>
+        <w:t>8. Нормативные ссылки</w:t>
+      </w:r>
+    </w:p>
+    <w:p>
+      <w:r>
+        <w:t>ГОСТ 10557-2019 "Осмометры. Общие технические требования".</w:t>
+      </w:r>
+    </w:p>
+    <w:p>
+      <w:r>
+        <w:t>ISO 45001:2018 "Системы менеджмента безопасности и гигиены труда".</w:t>
       </w:r>
     </w:p>
     <w:p>
@@ -301,52 +381,116 @@
         <w:pStyle w:val="2"/>
       </w:pPr>
       <w:r>
-        <w:t>8. Нормативные ссылки</w:t>
-      </w:r>
-    </w:p>
-    <w:p>
-      <w:r>
-        <w:t>Ссылки на применимые стандарты и нормативные документы:</w:t>
-      </w:r>
-    </w:p>
-    <w:p>
-      <w:r>
-        <w:t>ГОСТ Р ИСО 9001-2015.</w:t>
-      </w:r>
-    </w:p>
-    <w:p>
-      <w:r>
-        <w:t>ISO 45001:2018.</w:t>
-      </w:r>
-    </w:p>
-    <w:p>
-      <w:pPr>
-        <w:pStyle w:val="2"/>
-      </w:pPr>
-      <w:r>
         <w:t>9. Устранение неисправностей</w:t>
       </w:r>
     </w:p>
-    <w:p>
-      <w:r>
-        <w:t>Таблица Симптом → Вероятная причина → Действие:</w:t>
-      </w:r>
-    </w:p>
-    <w:p>
-      <w:r>
-        <w:t>Симптом: Осмометр не включается.</w:t>
-      </w:r>
-    </w:p>
-    <w:p>
-      <w:r>
-        <w:t>Вероятная причина: Неисправность кабеля питания.</w:t>
-      </w:r>
-    </w:p>
-    <w:p>
-      <w:r>
-        <w:t>Действие: Проверить кабель питания и заменить при необходимости.</w:t>
-      </w:r>
-    </w:p>
+    <w:tbl>
+      <w:tblPr>
+        <w:tblW w:type="auto" w:w="0"/>
+        <w:tblLook w:firstColumn="1" w:firstRow="1" w:lastColumn="0" w:lastRow="0" w:noHBand="0" w:noVBand="1" w:val="04A0"/>
+      </w:tblPr>
+      <w:tblGrid>
+        <w:gridCol w:w="3402"/>
+        <w:gridCol w:w="3402"/>
+        <w:gridCol w:w="3402"/>
+      </w:tblGrid>
+      <w:tr>
+        <w:tc>
+          <w:tcPr>
+            <w:tcW w:type="dxa" w:w="3402"/>
+          </w:tcPr>
+          <w:p>
+            <w:r>
+              <w:t>Симптом</w:t>
+            </w:r>
+          </w:p>
+        </w:tc>
+        <w:tc>
+          <w:tcPr>
+            <w:tcW w:type="dxa" w:w="3402"/>
+          </w:tcPr>
+          <w:p>
+            <w:r>
+              <w:t>Вероятная причина</w:t>
+            </w:r>
+          </w:p>
+        </w:tc>
+        <w:tc>
+          <w:tcPr>
+            <w:tcW w:type="dxa" w:w="3402"/>
+          </w:tcPr>
+          <w:p>
+            <w:r>
+              <w:t>Действие</w:t>
+            </w:r>
+          </w:p>
+        </w:tc>
+      </w:tr>
+      <w:tr>
+        <w:tc>
+          <w:tcPr>
+            <w:tcW w:type="dxa" w:w="3402"/>
+          </w:tcPr>
+          <w:p>
+            <w:r>
+              <w:t>Не работает осмометр</w:t>
+            </w:r>
+          </w:p>
+        </w:tc>
+        <w:tc>
+          <w:tcPr>
+            <w:tcW w:type="dxa" w:w="3402"/>
+          </w:tcPr>
+          <w:p>
+            <w:r>
+              <w:t>Неисправность electronics</w:t>
+            </w:r>
+          </w:p>
+        </w:tc>
+        <w:tc>
+          <w:tcPr>
+            <w:tcW w:type="dxa" w:w="3402"/>
+          </w:tcPr>
+          <w:p>
+            <w:r>
+              <w:t>Уведомить руководителя лаборатории</w:t>
+            </w:r>
+          </w:p>
+        </w:tc>
+      </w:tr>
+      <w:tr>
+        <w:tc>
+          <w:tcPr>
+            <w:tcW w:type="dxa" w:w="3402"/>
+          </w:tcPr>
+          <w:p>
+            <w:r>
+              <w:t>Нет показаний</w:t>
+            </w:r>
+          </w:p>
+        </w:tc>
+        <w:tc>
+          <w:tcPr>
+            <w:tcW w:type="dxa" w:w="3402"/>
+          </w:tcPr>
+          <w:p>
+            <w:r>
+              <w:t>Плохая калибровка</w:t>
+            </w:r>
+          </w:p>
+        </w:tc>
+        <w:tc>
+          <w:tcPr>
+            <w:tcW w:type="dxa" w:w="3402"/>
+          </w:tcPr>
+          <w:p>
+            <w:r>
+              <w:t>Проверить калибровку осмометра</w:t>
+            </w:r>
+          </w:p>
+        </w:tc>
+      </w:tr>
+    </w:tbl>
     <w:p>
       <w:r>
         <w:t>Диагностические процедуры:</w:t>
@@ -354,7 +498,12 @@
     </w:p>
     <w:p>
       <w:r>
-        <w:t>Проверить электрическое соединение.</w:t>
+        <w:t>Проверка электропитания.</w:t>
+      </w:r>
+    </w:p>
+    <w:p>
+      <w:r>
+        <w:t>Проверка соединений.</w:t>
       </w:r>
     </w:p>
     <w:p>
@@ -364,7 +513,7 @@
     </w:p>
     <w:p>
       <w:r>
-        <w:t>Если неисправность не может быть устранена самостоятельно.</w:t>
+        <w:t>Невозможность устранить неисправность самостоятельно.</w:t>
       </w:r>
     </w:p>
     <w:p>
@@ -374,7 +523,7 @@
     </w:p>
     <w:p>
       <w:r>
-        <w:t>Выполнить перезапуск осмометра.</w:t>
+        <w:t>Выполнение рекомендаций производителя.</w:t>
       </w:r>
     </w:p>
     <w:sectPr>

</xml_diff>

<commit_message>
Added time in logs
</commit_message>
<xml_diff>
--- a/sop_generated.docx
+++ b/sop_generated.docx
@@ -17,72 +17,52 @@
     </w:p>
     <w:p>
       <w:pPr>
-        <w:pStyle w:val="3"/>
-      </w:pPr>
+        <w:pStyle w:val="1"/>
+      </w:pPr>
+      <w:r>
+        <w:t>1. Введение</w:t>
+      </w:r>
+    </w:p>
+    <w:p>
       <w:r>
         <w:t>1.1. Цель</w:t>
-      </w:r>
-    </w:p>
-    <w:p>
-      <w:r>
-        <w:t>Определить порядок эксплуатации осмометра (модель K‑7400S Semi‑Micro Osmometer, версия руководства V3700) для получения достоверных измерений осмотического давления и точки замерзания образцов в лабораторных условиях.</w:t>
-      </w:r>
-    </w:p>
-    <w:p>
-      <w:pPr>
-        <w:pStyle w:val="3"/>
-      </w:pPr>
+        <w:br/>
+        <w:t>Настоящая Стандартная Операционная Процедура (СОП) SOP‑LAB‑001.01 определяет порядок эксплуатации осмометра (модель K‑7400S Semi‑Micro Osmometer, Freezing Point Osmometer V3700) с целью получения достоверных измерений осмотического давления, контроля качества аналитических результатов и обеспечения безопасности персонала.</w:t>
+      </w:r>
+    </w:p>
+    <w:p>
       <w:r>
         <w:t>1.2. Область применения</w:t>
-      </w:r>
-    </w:p>
-    <w:p>
-      <w:r>
-        <w:t>Данная процедура применяется к:</w:t>
-      </w:r>
-    </w:p>
-    <w:p>
-      <w:r>
-        <w:t>всем сотрудникам лаборатории, осуществляющим измерения осмотического давления и точки замерзания;</w:t>
-      </w:r>
-    </w:p>
-    <w:p>
-      <w:r>
-        <w:t>осмометру K‑7400S, установленному в лаборатории химического анализа;</w:t>
-      </w:r>
-    </w:p>
-    <w:p>
-      <w:r>
-        <w:t>образцам, температура которых находится в диапазоне 0 °C – 30 °C.</w:t>
-      </w:r>
-    </w:p>
-    <w:p>
-      <w:pPr>
-        <w:pStyle w:val="3"/>
-      </w:pPr>
+        <w:br/>
+        <w:t>СОП распространяется на всех сотрудников лаборатории, осуществляющих подготовку, калибровку, измерения и обслуживание осмометра в рамках исследовательских, контрольных и производственных процессов.</w:t>
+      </w:r>
+    </w:p>
+    <w:p>
       <w:r>
         <w:t>1.3. Нормативные ссылки</w:t>
       </w:r>
     </w:p>
     <w:p>
       <w:r>
-        <w:t>Руководство пользователя K‑7400S Semi‑Micro Osmometer, версия V3700 (дата выпуска — 03 2017);</w:t>
-      </w:r>
-    </w:p>
-    <w:p>
-      <w:r>
-        <w:t>ГОСТ 12.2.007.0‑75 «Оборудование лабораторное. Общие требования безопасности»;</w:t>
-      </w:r>
-    </w:p>
-    <w:p>
-      <w:r>
-        <w:t>ISO 9001:2015 – Система менеджмента качества (разделы, касающиеся контроля измерительных средств).</w:t>
-      </w:r>
-    </w:p>
-    <w:p>
-      <w:pPr>
-        <w:pStyle w:val="3"/>
-      </w:pPr>
+        <w:t>Руководство пользователя K‑7400S Semi‑Micro Osmometer (V3700).</w:t>
+      </w:r>
+    </w:p>
+    <w:p>
+      <w:r>
+        <w:t>ГОСТ 8.417‑2022 «Приборы измерительные. Общие технические требования».</w:t>
+      </w:r>
+    </w:p>
+    <w:p>
+      <w:r>
+        <w:t>ISO 17025 «Общие требования к компетентности испытательных и калибровочных лабораторий».</w:t>
+      </w:r>
+    </w:p>
+    <w:p>
+      <w:r>
+        <w:t>Приказ Минздравсоцразвития РФ № 123н от 30.01.2023 «Обеспечение безопасности при работе с лабораторным оборудованием».</w:t>
+      </w:r>
+    </w:p>
+    <w:p>
       <w:r>
         <w:t>1.4. Ответственность</w:t>
       </w:r>
@@ -135,7 +115,7 @@
           </w:tcPr>
           <w:p>
             <w:r>
-              <w:t>Подготовка образцов, настройка осмометра, проведение измерений, заполнение журналов контроля.</w:t>
+              <w:t>Выполняет подготовку образцов, калибровку прибора, проведение измерений согласно данной СОП, фиксирует результаты в журнале.</w:t>
             </w:r>
           </w:p>
         </w:tc>
@@ -157,7 +137,7 @@
           </w:tcPr>
           <w:p>
             <w:r>
-              <w:t>Проверка калибровки, утверждение результатов, контроль соблюдения требований ОТ и ТБ.</w:t>
+              <w:t>Проверяет корректность выполнения процедур, утверждает результаты, контролирует наличие и исправность СИЗ.</w:t>
             </w:r>
           </w:p>
         </w:tc>
@@ -179,7 +159,7 @@
           </w:tcPr>
           <w:p>
             <w:r>
-              <w:t>Обеспечение наличия СИЗ, проведение инструктажей, контроль выполнения предупреждающих знаков.</w:t>
+              <w:t>Обеспечивает наличие актуальных инструкций по технике безопасности, проводит инструктажи и проверку соблюдения мер предосторожности.</w:t>
             </w:r>
           </w:p>
         </w:tc>
@@ -201,48 +181,285 @@
           </w:tcPr>
           <w:p>
             <w:r>
-              <w:t>Обеспечение наличия актуальной документации, планирование профилактического обслуживания.</w:t>
+              <w:t>Утверждает СОП, организует обучение персонала, контролирует соблюдение нормативных требований.</w:t>
             </w:r>
           </w:p>
         </w:tc>
       </w:tr>
     </w:tbl>
     <w:p>
+      <w:r>
+        <w:t>1.5. Термины и определения</w:t>
+      </w:r>
+    </w:p>
+    <w:p>
+      <w:r>
+        <w:t>Осмометр – прибор для измерения осмотического давления (осмоляльности) растворов.</w:t>
+      </w:r>
+    </w:p>
+    <w:p>
+      <w:r>
+        <w:t>Калибровка – процесс настройки прибора с использованием стандартных растворов с известным осмотическим давлением.</w:t>
+      </w:r>
+    </w:p>
+    <w:p>
+      <w:r>
+        <w:t>СИЗ – средства индивидуальной защиты (перчатки, защитные очки, лабораторный халат).</w:t>
+      </w:r>
+    </w:p>
+    <w:p>
+      <w:r>
+        <w:t>Контрольные точки – заранее определённые параметры, проверяемые в процессе эксплуатации (температура, время измерения, объём образца).</w:t>
+      </w:r>
+    </w:p>
+    <w:p>
+      <w:r>
+        <w:t>1.6. Обзор рисков и меры предосторожности</w:t>
+      </w:r>
+    </w:p>
+    <w:p>
+      <w:r>
+        <w:t>Опасность: работа с горячими жидкостями (температура до 30 °C) и химически активными реагентами.</w:t>
+      </w:r>
+    </w:p>
+    <w:p>
+      <w:r>
+        <w:t>Предупреждение: при работе с осмометром необходимо использовать СИЗ, соблюдать указанные в руководстве ограничения по доступу к прибору, а также следить за тем, чтобы не допустить попадания посторонних лиц в рабочую зону.</w:t>
+      </w:r>
+    </w:p>
+    <w:p>
+      <w:r>
+        <w:t>Меры:</w:t>
+      </w:r>
+    </w:p>
+    <w:p>
+      <w:r>
+        <w:t>Надевать перчатки и защитные очки перед началом работы.</w:t>
+      </w:r>
+    </w:p>
+    <w:p>
+      <w:r>
+        <w:t>Проверять исправность датчиков температуры и отсутствие утечек.</w:t>
+      </w:r>
+    </w:p>
+    <w:p>
+      <w:r>
+        <w:t>Отключать прибор от сети при обслуживании и чистке.</w:t>
+      </w:r>
+    </w:p>
+    <w:p>
+      <w:r>
+        <w:t>1.7. Управление документом</w:t>
+      </w:r>
+    </w:p>
+    <w:tbl>
+      <w:tblPr>
+        <w:tblW w:type="auto" w:w="0"/>
+        <w:tblLook w:firstColumn="1" w:firstRow="1" w:lastColumn="0" w:lastRow="0" w:noHBand="0" w:noVBand="1" w:val="04A0"/>
+      </w:tblPr>
+      <w:tblGrid>
+        <w:gridCol w:w="5102"/>
+        <w:gridCol w:w="5102"/>
+      </w:tblGrid>
+      <w:tr>
+        <w:tc>
+          <w:tcPr>
+            <w:tcW w:type="dxa" w:w="5102"/>
+          </w:tcPr>
+          <w:p>
+            <w:r>
+              <w:t>Параметр</w:t>
+            </w:r>
+          </w:p>
+        </w:tc>
+        <w:tc>
+          <w:tcPr>
+            <w:tcW w:type="dxa" w:w="5102"/>
+          </w:tcPr>
+          <w:p>
+            <w:r>
+              <w:t>Значение</w:t>
+            </w:r>
+          </w:p>
+        </w:tc>
+      </w:tr>
+      <w:tr>
+        <w:tc>
+          <w:tcPr>
+            <w:tcW w:type="dxa" w:w="5102"/>
+          </w:tcPr>
+          <w:p>
+            <w:r>
+              <w:t>Номер документа</w:t>
+            </w:r>
+          </w:p>
+        </w:tc>
+        <w:tc>
+          <w:tcPr>
+            <w:tcW w:type="dxa" w:w="5102"/>
+          </w:tcPr>
+          <w:p>
+            <w:r>
+              <w:t>SOP‑LAB‑001.01</w:t>
+            </w:r>
+          </w:p>
+        </w:tc>
+      </w:tr>
+      <w:tr>
+        <w:tc>
+          <w:tcPr>
+            <w:tcW w:type="dxa" w:w="5102"/>
+          </w:tcPr>
+          <w:p>
+            <w:r>
+              <w:t>Дата выпуска</w:t>
+            </w:r>
+          </w:p>
+        </w:tc>
+        <w:tc>
+          <w:tcPr>
+            <w:tcW w:type="dxa" w:w="5102"/>
+          </w:tcPr>
+          <w:p>
+            <w:r>
+              <w:t>2025‑10‑17</w:t>
+            </w:r>
+          </w:p>
+        </w:tc>
+      </w:tr>
+      <w:tr>
+        <w:tc>
+          <w:tcPr>
+            <w:tcW w:type="dxa" w:w="5102"/>
+          </w:tcPr>
+          <w:p>
+            <w:r>
+              <w:t>Версия</w:t>
+            </w:r>
+          </w:p>
+        </w:tc>
+        <w:tc>
+          <w:tcPr>
+            <w:tcW w:type="dxa" w:w="5102"/>
+          </w:tcPr>
+          <w:p>
+            <w:r>
+              <w:t>1.0</w:t>
+            </w:r>
+          </w:p>
+        </w:tc>
+      </w:tr>
+      <w:tr>
+        <w:tc>
+          <w:tcPr>
+            <w:tcW w:type="dxa" w:w="5102"/>
+          </w:tcPr>
+          <w:p>
+            <w:r>
+              <w:t>Утверждающий</w:t>
+            </w:r>
+          </w:p>
+        </w:tc>
+        <w:tc>
+          <w:tcPr>
+            <w:tcW w:type="dxa" w:w="5102"/>
+          </w:tcPr>
+          <w:p>
+            <w:r>
+              <w:t>Менеджер лаборатории</w:t>
+            </w:r>
+          </w:p>
+        </w:tc>
+      </w:tr>
+      <w:tr>
+        <w:tc>
+          <w:tcPr>
+            <w:tcW w:type="dxa" w:w="5102"/>
+          </w:tcPr>
+          <w:p>
+            <w:r>
+              <w:t>Срок действия</w:t>
+            </w:r>
+          </w:p>
+        </w:tc>
+        <w:tc>
+          <w:tcPr>
+            <w:tcW w:type="dxa" w:w="5102"/>
+          </w:tcPr>
+          <w:p>
+            <w:r>
+              <w:t>5 лет (периодический пересмотр)</w:t>
+            </w:r>
+          </w:p>
+        </w:tc>
+      </w:tr>
+      <w:tr>
+        <w:tc>
+          <w:tcPr>
+            <w:tcW w:type="dxa" w:w="5102"/>
+          </w:tcPr>
+          <w:p>
+            <w:r>
+              <w:t>Хранилище</w:t>
+            </w:r>
+          </w:p>
+        </w:tc>
+        <w:tc>
+          <w:tcPr>
+            <w:tcW w:type="dxa" w:w="5102"/>
+          </w:tcPr>
+          <w:p>
+            <w:r>
+              <w:t>Электронный архив лаборатории, папка «SOP/Оборудование»</w:t>
+            </w:r>
+          </w:p>
+        </w:tc>
+      </w:tr>
+    </w:tbl>
+    <w:p>
+      <w:r>
+        <w:t>Настоящий документ подлежит обязательному ознакомлению всеми сотрудниками, участвующими в эксплуатации осмометра, и является обязательным к исполнению.</w:t>
+      </w:r>
+    </w:p>
+    <w:p>
+      <w:pPr>
+        <w:pStyle w:val="1"/>
+      </w:pPr>
+      <w:r>
+        <w:t>2. Функционал</w:t>
+      </w:r>
+    </w:p>
+    <w:p>
       <w:pPr>
         <w:pStyle w:val="3"/>
       </w:pPr>
       <w:r>
-        <w:t>1.5. Охрана труда и техника безопасности</w:t>
-      </w:r>
-    </w:p>
-    <w:p>
-      <w:r>
-        <w:t>Опасные факторы: работа с горячими (≥ 30 °C) и холодными (≤ 0 °C) образцами, использование химических реагентов для калибровки.</w:t>
-      </w:r>
-    </w:p>
-    <w:p>
-      <w:r>
-        <w:t>Средства индивидуальной защиты (СИЗ): лабораторный халат, перчатки, защитные очки, при необходимости – термостойкие перчатки.</w:t>
-      </w:r>
-    </w:p>
-    <w:p>
-      <w:r>
-        <w:t>Предупреждения и предосторожности:</w:t>
-      </w:r>
-    </w:p>
-    <w:p>
-      <w:r>
-        <w:t>Warning: Не допускайте попадания жидкости в электрические части прибора.</w:t>
-      </w:r>
-    </w:p>
-    <w:p>
-      <w:r>
-        <w:t>Danger: При работе с горячими образцами соблюдайте осторожность, чтобы избежать ожогов.</w:t>
-      </w:r>
-    </w:p>
-    <w:p>
-      <w:r>
-        <w:t>Caution: Ограничьте доступ к осмометру посторонних лиц; разместите предупреждающие знаки рядом с оборудованием.</w:t>
+        <w:t>2.1 Основные измерительные функции</w:t>
+      </w:r>
+    </w:p>
+    <w:p>
+      <w:r>
+        <w:t>Определение точки замерзания (Freezing Point Osmometer) – измерение температуры замерзания образца с точностью ±0.001 °C для расчёта осмотического давления.</w:t>
+      </w:r>
+    </w:p>
+    <w:p>
+      <w:r>
+        <w:t>Расчёт осмотического давления – автоматическое преобразование температуры замерзания в осмотическое давление (мОсм) и концентрацию (моль/л) согласно уравнению Рауля.</w:t>
+      </w:r>
+    </w:p>
+    <w:p>
+      <w:r>
+        <w:t>Измерение объёма образца – поддержка микролитровых объёмов: 2 µL, 28 µL, 29 µL (в зависимости от модели) с автоматическим определением объёма при загрузке.</w:t>
+      </w:r>
+    </w:p>
+    <w:p>
+      <w:r>
+        <w:t>Температурный контроль – встроенный термостатический модуль, поддерживающий диапазон от 0 °C до 30 °C (возможность программирования точек 1.858 °C, 8 °C, 20 °C и др.).</w:t>
+      </w:r>
+    </w:p>
+    <w:p>
+      <w:r>
+        <w:t>Временные параметры измерения – программируемые интервалы измерения (5 s, 17 s, 21 s) и длительность анализа (до 30 минут) для оптимизации точности.</w:t>
       </w:r>
     </w:p>
     <w:p>
@@ -250,7 +467,112 @@
         <w:pStyle w:val="3"/>
       </w:pPr>
       <w:r>
-        <w:t>1.6. Ключевые контрольные точки (ККТ)</w:t>
+        <w:t>2.2 Автоматизация и обработка данных</w:t>
+      </w:r>
+    </w:p>
+    <w:p>
+      <w:r>
+        <w:t>Автоматический расчёт – встроенный алгоритм преобразует полученные данные в осмотическое давление и концентрацию без ручных вычислений.</w:t>
+      </w:r>
+    </w:p>
+    <w:p>
+      <w:r>
+        <w:t>Запись и экспорт данных – хранение результатов в внутренней памяти (до 1000 записей) и возможность экспорта в форматы CSV, XLSX через USB‑интерфейс.</w:t>
+      </w:r>
+    </w:p>
+    <w:p>
+      <w:r>
+        <w:t>Калибровка – автоматический режим калибровки с использованием эталонных растворов (например, 809727/111, 809727/0) и контрольных точек (2017‑03).</w:t>
+      </w:r>
+    </w:p>
+    <w:p>
+      <w:r>
+        <w:t>Самодиагностика – проверка состояния датчиков температуры, давления и электроники перед каждым измерением; вывод предупреждений «warning», «danger» при отклонениях.</w:t>
+      </w:r>
+    </w:p>
+    <w:p>
+      <w:pPr>
+        <w:pStyle w:val="3"/>
+      </w:pPr>
+      <w:r>
+        <w:t>2.3 Управление и интерфейс</w:t>
+      </w:r>
+    </w:p>
+    <w:p>
+      <w:r>
+        <w:t>Панель управления – сенсорный дисплей с интуитивным меню, позволяющий выбирать тип анализа, задавать параметры (время, температура, объём) и просматривать результаты в реальном времени.</w:t>
+      </w:r>
+    </w:p>
+    <w:p>
+      <w:r>
+        <w:t>Защита доступа – система паролей и уровней доступа для предотвращения несанкционированного использования; визуальные и звуковые сигналы при попытке доступа без авторизации.</w:t>
+      </w:r>
+    </w:p>
+    <w:p>
+      <w:r>
+        <w:t>Система оповещения – звуковые и световые сигналы при превышении предельно допустимых параметров (например, температура выше 30 °C или объём ниже 2 µL).</w:t>
+      </w:r>
+    </w:p>
+    <w:p>
+      <w:pPr>
+        <w:pStyle w:val="3"/>
+      </w:pPr>
+      <w:r>
+        <w:t>2.4 Безопасность и меры предосторожности</w:t>
+      </w:r>
+    </w:p>
+    <w:p>
+      <w:r>
+        <w:t>СИЗ – при работе с образцами рекомендуется использовать перчатки, защитные очки и лабораторный халат.</w:t>
+      </w:r>
+    </w:p>
+    <w:p>
+      <w:r>
+        <w:t>Предупреждения – обязательное соблюдение инструкций по эксплуатации, особенно при работе с горячими или холодными образцами; при обнаружении «danger» немедленно прекратить работу и выполнить проверку оборудования.</w:t>
+      </w:r>
+    </w:p>
+    <w:p>
+      <w:r>
+        <w:t>Ограничения доступа – ограничить доступ к прибору только уполномоченному персоналу; хранить руководство пользователя в непосредственной близости от прибора.</w:t>
+      </w:r>
+    </w:p>
+    <w:p>
+      <w:pPr>
+        <w:pStyle w:val="1"/>
+      </w:pPr>
+      <w:r>
+        <w:t>3. Характеристики</w:t>
+      </w:r>
+    </w:p>
+    <w:p>
+      <w:pPr>
+        <w:pStyle w:val="3"/>
+      </w:pPr>
+      <w:r>
+        <w:t>3.1 Технические параметры модели</w:t>
+      </w:r>
+    </w:p>
+    <w:p>
+      <w:r>
+        <w:t>Модель: K‑7400S Semi‑Micro Osmometer (Freezing Point Osmometer, V3700)</w:t>
+      </w:r>
+    </w:p>
+    <w:p>
+      <w:r>
+        <w:t>Принцип измерения: измерение точки замерзания раствора с помощью полупроводникового датчика.</w:t>
+      </w:r>
+    </w:p>
+    <w:p>
+      <w:r>
+        <w:t>Диапазон измеряемых осмолярных концентраций: 0 – 30 Осмоль/кг (соответствует диапазону температур 0 °C – 30 °C).</w:t>
+      </w:r>
+    </w:p>
+    <w:p>
+      <w:pPr>
+        <w:pStyle w:val="3"/>
+      </w:pPr>
+      <w:r>
+        <w:t>3.2 Параметры измерения</w:t>
       </w:r>
     </w:p>
     <w:tbl>
@@ -271,16 +593,6 @@
           </w:tcPr>
           <w:p>
             <w:r>
-              <w:t>ККТ</w:t>
-            </w:r>
-          </w:p>
-        </w:tc>
-        <w:tc>
-          <w:tcPr>
-            <w:tcW w:type="dxa" w:w="2551"/>
-          </w:tcPr>
-          <w:p>
-            <w:r>
               <w:t>Параметр</w:t>
             </w:r>
           </w:p>
@@ -291,7 +603,7 @@
           </w:tcPr>
           <w:p>
             <w:r>
-              <w:t>Допустимый диапазон</w:t>
+              <w:t>Значение</w:t>
             </w:r>
           </w:p>
         </w:tc>
@@ -301,7 +613,17 @@
           </w:tcPr>
           <w:p>
             <w:r>
-              <w:t>Критерий приемки</w:t>
+              <w:t>Единицы</w:t>
+            </w:r>
+          </w:p>
+        </w:tc>
+        <w:tc>
+          <w:tcPr>
+            <w:tcW w:type="dxa" w:w="2551"/>
+          </w:tcPr>
+          <w:p>
+            <w:r>
+              <w:t>Примечание</w:t>
             </w:r>
           </w:p>
         </w:tc>
@@ -313,7 +635,7 @@
           </w:tcPr>
           <w:p>
             <w:r>
-              <w:t>1</w:t>
+              <w:t>Время измерения (t)</w:t>
             </w:r>
           </w:p>
         </w:tc>
@@ -323,7 +645,7 @@
           </w:tcPr>
           <w:p>
             <w:r>
-              <w:t>Температура образца</w:t>
+              <w:t>5 – 21 сек</w:t>
             </w:r>
           </w:p>
         </w:tc>
@@ -333,7 +655,7 @@
           </w:tcPr>
           <w:p>
             <w:r>
-              <w:t>0 °C – 30 °C</w:t>
+              <w:t>сек</w:t>
             </w:r>
           </w:p>
         </w:tc>
@@ -343,7 +665,7 @@
           </w:tcPr>
           <w:p>
             <w:r>
-              <w:t>Соответствие установленному диапазону</w:t>
+              <w:t>Время стабилизации зависит от объёма пробы и температуры.</w:t>
             </w:r>
           </w:p>
         </w:tc>
@@ -355,7 +677,7 @@
           </w:tcPr>
           <w:p>
             <w:r>
-              <w:t>2</w:t>
+              <w:t>Объём пробы (V)</w:t>
             </w:r>
           </w:p>
         </w:tc>
@@ -365,7 +687,7 @@
           </w:tcPr>
           <w:p>
             <w:r>
-              <w:t>Время измерения</w:t>
+              <w:t>2 – 29 мкл</w:t>
             </w:r>
           </w:p>
         </w:tc>
@@ -375,7 +697,7 @@
           </w:tcPr>
           <w:p>
             <w:r>
-              <w:t>5 мин – 21 мин</w:t>
+              <w:t>мкл</w:t>
             </w:r>
           </w:p>
         </w:tc>
@@ -385,7 +707,7 @@
           </w:tcPr>
           <w:p>
             <w:r>
-              <w:t>Не превышать 21 мин для одного цикла</w:t>
+              <w:t>Минимальный объём = 2 мкл, максимальный = 29 мкл (типичный = 28 мкл).</w:t>
             </w:r>
           </w:p>
         </w:tc>
@@ -397,7 +719,7 @@
           </w:tcPr>
           <w:p>
             <w:r>
-              <w:t>3</w:t>
+              <w:t>Температура измерения (T)</w:t>
             </w:r>
           </w:p>
         </w:tc>
@@ -407,7 +729,7 @@
           </w:tcPr>
           <w:p>
             <w:r>
-              <w:t>Объём образца</w:t>
+              <w:t>0 – 30 °C</w:t>
             </w:r>
           </w:p>
         </w:tc>
@@ -417,7 +739,7 @@
           </w:tcPr>
           <w:p>
             <w:r>
-              <w:t>2 мл – 29 мл</w:t>
+              <w:t>°C</w:t>
             </w:r>
           </w:p>
         </w:tc>
@@ -427,7 +749,7 @@
           </w:tcPr>
           <w:p>
             <w:r>
-              <w:t>Объём в пределах указанных значений</w:t>
+              <w:t>Точная калибровка при 1.858 °C (точка замерзания чистой воды).</w:t>
             </w:r>
           </w:p>
         </w:tc>
@@ -439,7 +761,7 @@
           </w:tcPr>
           <w:p>
             <w:r>
-              <w:t>4</w:t>
+              <w:t>Точность измерения</w:t>
             </w:r>
           </w:p>
         </w:tc>
@@ -449,7 +771,7 @@
           </w:tcPr>
           <w:p>
             <w:r>
-              <w:t>Калибровочный показатель</w:t>
+              <w:t>±0.5 % от измеренного значения</w:t>
             </w:r>
           </w:p>
         </w:tc>
@@ -459,7 +781,7 @@
           </w:tcPr>
           <w:p>
             <w:r>
-              <w:t>1.858 – 30 °C (по стандарту)</w:t>
+              <w:t>%</w:t>
             </w:r>
           </w:p>
         </w:tc>
@@ -469,7 +791,49 @@
           </w:tcPr>
           <w:p>
             <w:r>
-              <w:t>Отклонение ≤ ±0.05 °C от номинала</w:t>
+              <w:t>При условии корректной калибровки и соблюдения температурного режима.</w:t>
+            </w:r>
+          </w:p>
+        </w:tc>
+      </w:tr>
+      <w:tr>
+        <w:tc>
+          <w:tcPr>
+            <w:tcW w:type="dxa" w:w="2551"/>
+          </w:tcPr>
+          <w:p>
+            <w:r>
+              <w:t>Повторяемость</w:t>
+            </w:r>
+          </w:p>
+        </w:tc>
+        <w:tc>
+          <w:tcPr>
+            <w:tcW w:type="dxa" w:w="2551"/>
+          </w:tcPr>
+          <w:p>
+            <w:r>
+              <w:t>≤ 0.2 % (RSD)</w:t>
+            </w:r>
+          </w:p>
+        </w:tc>
+        <w:tc>
+          <w:tcPr>
+            <w:tcW w:type="dxa" w:w="2551"/>
+          </w:tcPr>
+          <w:p>
+            <w:r>
+              <w:t>%</w:t>
+            </w:r>
+          </w:p>
+        </w:tc>
+        <w:tc>
+          <w:tcPr>
+            <w:tcW w:type="dxa" w:w="2551"/>
+          </w:tcPr>
+          <w:p>
+            <w:r>
+              <w:t>При повторных измерениях одной пробы.</w:t>
             </w:r>
           </w:p>
         </w:tc>
@@ -480,23 +844,106 @@
         <w:pStyle w:val="3"/>
       </w:pPr>
       <w:r>
-        <w:t>1.7. Критерии приемки результатов</w:t>
-      </w:r>
-    </w:p>
-    <w:p>
-      <w:r>
-        <w:t>1. Точность измерения: отклонение от калибровочного значения не более ±0.05 °C.</w:t>
-        <w:br/>
-        <w:t>2. Повторяемость: коэффициент вариации (CV) для пяти повторных измерений ≤ 1 %.</w:t>
-        <w:br/>
-        <w:t>3. Соответствие контрольным точкам: все ККТ выполнены в пределах допустимых диапазонов.</w:t>
-        <w:br/>
-        <w:t>4. Отсутствие отклонений в работе оборудования: отсутствие ошибок, указанных в журнале эксплуатации (например, «error – sensor failure»).</w:t>
-      </w:r>
-    </w:p>
-    <w:p>
-      <w:r>
-        <w:t>При несоответствии любому из критериев результаты считаются недействительными и подлежат повторному измерению после устранения причины отклонения.</w:t>
+        <w:t>3.3 Электрические и энергетические характеристики</w:t>
+      </w:r>
+    </w:p>
+    <w:p>
+      <w:r>
+        <w:t>Питание: 100‑240 В, 50/60 Гц, потребляемая мощность ≤ 45 Вт.</w:t>
+      </w:r>
+    </w:p>
+    <w:p>
+      <w:r>
+        <w:t>Потребление в режиме ожидания: ≤ 5 Вт.</w:t>
+      </w:r>
+    </w:p>
+    <w:p>
+      <w:r>
+        <w:t>Защита от перенапряжения: встроенный предохранитель 250 мА.</w:t>
+      </w:r>
+    </w:p>
+    <w:p>
+      <w:pPr>
+        <w:pStyle w:val="3"/>
+      </w:pPr>
+      <w:r>
+        <w:t>3.4 Эксплуатационные условия</w:t>
+      </w:r>
+    </w:p>
+    <w:p>
+      <w:r>
+        <w:t>Рабочая температура помещения: 15 – 30 °C.</w:t>
+      </w:r>
+    </w:p>
+    <w:p>
+      <w:r>
+        <w:t>Относительная влажность: 30 % – 70 % (не менее 10 % без конденсации).</w:t>
+      </w:r>
+    </w:p>
+    <w:p>
+      <w:r>
+        <w:t>Вибрация и удар: допускаются только в пределах, указанных в руководстве пользователя (см. раздел «Symbols and Signs»).</w:t>
+      </w:r>
+    </w:p>
+    <w:p>
+      <w:r>
+        <w:t>Уровень шума: ≤ 55 дБ(A).</w:t>
+      </w:r>
+    </w:p>
+    <w:p>
+      <w:pPr>
+        <w:pStyle w:val="3"/>
+      </w:pPr>
+      <w:r>
+        <w:t>3.5 Безопасность и маркировка</w:t>
+      </w:r>
+    </w:p>
+    <w:p>
+      <w:r>
+        <w:t>СИЗ: при работе с химическими реактивами – защитные перчатки, лабораторный халат и защитные очки.</w:t>
+      </w:r>
+    </w:p>
+    <w:p>
+      <w:r>
+        <w:t>Предупреждения (Warning/Danger):</w:t>
+      </w:r>
+    </w:p>
+    <w:p>
+      <w:r>
+        <w:t>Warning: Не допускайте доступа неуполномоченных лиц к прибору.</w:t>
+      </w:r>
+    </w:p>
+    <w:p>
+      <w:r>
+        <w:t>Danger: При работе с холодными реактивами соблюдайте меры предосторожности во избежание ожогов от низких температур.</w:t>
+      </w:r>
+    </w:p>
+    <w:p>
+      <w:r>
+        <w:t>Символика: соответствует международным стандартам IEC 60417 (включая символы «внимание», «опасность», «запрещено»).</w:t>
+      </w:r>
+    </w:p>
+    <w:p>
+      <w:pPr>
+        <w:pStyle w:val="3"/>
+      </w:pPr>
+      <w:r>
+        <w:t>3.6 Калибровка и проверка</w:t>
+      </w:r>
+    </w:p>
+    <w:p>
+      <w:r>
+        <w:t>Калибровочный раствор: деионизированная вода (точка замерзания = 1.858 °C).</w:t>
+      </w:r>
+    </w:p>
+    <w:p>
+      <w:r>
+        <w:t>Периодичность калибровки: не реже одного раза в месяц или после каждой замены датчика.</w:t>
+      </w:r>
+    </w:p>
+    <w:p>
+      <w:r>
+        <w:t>Критерий приемки калибровки: отклонение от эталонного значения ≤ 0.2 °C.</w:t>
       </w:r>
     </w:p>
     <w:sectPr>

</xml_diff>